<commit_message>
update, a hülyeséhem kivéve..
Signed-off-by: csomakk <csomakk@gmail.com>
</commit_message>
<xml_diff>
--- a/Dokumentaciok/11_graf spec/11_3_csom�k.docx
+++ b/Dokumentaciok/11_graf spec/11_3_csom�k.docx
@@ -4,6 +4,37 @@
   <w:body>
     <w:p>
       <w:pPr>
+        <w:pStyle w:val="Cmsor2"/>
+      </w:pPr>
+      <w:r>
+        <w:t>a</w:t>
+      </w:r>
+    </w:p>
+    <w:p>
+      <w:pPr>
+        <w:pStyle w:val="Cmsor2"/>
+      </w:pPr>
+      <w:r>
+        <w:t>a</w:t>
+      </w:r>
+    </w:p>
+    <w:p>
+      <w:pPr>
+        <w:pStyle w:val="Cmsor2"/>
+      </w:pPr>
+      <w:r>
+        <w:t>a</w:t>
+      </w:r>
+    </w:p>
+    <w:p>
+      <w:pPr>
+        <w:rPr>
+          <w:lang w:eastAsia="hu-HU"/>
+        </w:rPr>
+      </w:pPr>
+    </w:p>
+    <w:p>
+      <w:pPr>
         <w:tabs>
           <w:tab w:val="left" w:pos="1500"/>
         </w:tabs>
@@ -471,13 +502,7 @@
         <w:rPr>
           <w:b/>
         </w:rPr>
-        <w:t>stop</w:t>
-      </w:r>
-      <w:r>
-        <w:rPr>
-          <w:b/>
-        </w:rPr>
-        <w:t>BtnClick(</w:t>
+        <w:t>stopBtnClick(</w:t>
       </w:r>
       <w:r>
         <w:rPr>
@@ -508,13 +533,7 @@
         <w:rPr>
           <w:b/>
         </w:rPr>
-        <w:t>pause</w:t>
-      </w:r>
-      <w:r>
-        <w:rPr>
-          <w:b/>
-        </w:rPr>
-        <w:t>BtnClick(</w:t>
+        <w:t>pauseBtnClick(</w:t>
       </w:r>
       <w:r>
         <w:rPr>
@@ -545,13 +564,7 @@
         <w:rPr>
           <w:b/>
         </w:rPr>
-        <w:t>step</w:t>
-      </w:r>
-      <w:r>
-        <w:rPr>
-          <w:b/>
-        </w:rPr>
-        <w:t>BtnClick(</w:t>
+        <w:t>stepBtnClick(</w:t>
       </w:r>
       <w:r>
         <w:rPr>
@@ -582,13 +595,8 @@
         <w:rPr>
           <w:b/>
         </w:rPr>
-        <w:t>loadBoard</w:t>
-      </w:r>
-      <w:r>
-        <w:rPr>
-          <w:b/>
-        </w:rPr>
-        <w:t>BtnClick(</w:t>
+        <w:lastRenderedPageBreak/>
+        <w:t>loadBoardBtnClick(</w:t>
       </w:r>
       <w:r>
         <w:rPr>
@@ -619,13 +627,7 @@
         <w:rPr>
           <w:b/>
         </w:rPr>
-        <w:t>timerIntervalFieldChange</w:t>
-      </w:r>
-      <w:r>
-        <w:rPr>
-          <w:b/>
-        </w:rPr>
-        <w:t>(</w:t>
+        <w:t>timerIntervalFieldChange(</w:t>
       </w:r>
       <w:r>
         <w:rPr>
@@ -642,8 +644,6 @@
       <w:r>
         <w:t xml:space="preserve">A léptetést ütemező időzítő intervallumát felülirja a timerIntervalField-ben található számmal, amennyiben az pozitív egész. </w:t>
       </w:r>
-      <w:bookmarkStart w:id="0" w:name="_GoBack"/>
-      <w:bookmarkEnd w:id="0"/>
     </w:p>
     <w:p>
       <w:pPr>
@@ -672,7 +672,6 @@
         <w:jc w:val="both"/>
       </w:pPr>
       <w:r>
-        <w:lastRenderedPageBreak/>
         <w:t>Timer</w:t>
       </w:r>
     </w:p>
@@ -1031,9 +1030,20 @@
     </w:p>
     <w:p>
       <w:pPr>
-        <w:tabs>
-          <w:tab w:val="left" w:pos="1500"/>
-        </w:tabs>
+        <w:spacing w:after="0" w:line="240" w:lineRule="auto"/>
+        <w:jc w:val="both"/>
+        <w:rPr>
+          <w:b/>
+        </w:rPr>
+      </w:pPr>
+    </w:p>
+    <w:p>
+      <w:pPr>
+        <w:spacing w:after="0" w:line="240" w:lineRule="auto"/>
+        <w:jc w:val="both"/>
+        <w:rPr>
+          <w:b/>
+        </w:rPr>
       </w:pPr>
     </w:p>
     <w:p>
@@ -1042,7 +1052,7 @@
         <w:jc w:val="both"/>
       </w:pPr>
       <w:r>
-        <w:t>Wire</w:t>
+        <w:t>WireView</w:t>
       </w:r>
     </w:p>
     <w:p>
@@ -1063,8 +1073,129 @@
           <w:sz w:val="24"/>
           <w:szCs w:val="24"/>
         </w:rPr>
-        <w:t xml:space="preserve">Új </w:t>
-      </w:r>
+        <w:t>Felelősség</w:t>
+      </w:r>
+    </w:p>
+    <w:p>
+      <w:pPr>
+        <w:pStyle w:val="magyarazat"/>
+        <w:jc w:val="both"/>
+        <w:rPr>
+          <w:i w:val="0"/>
+          <w:color w:val="auto"/>
+        </w:rPr>
+      </w:pPr>
+      <w:r>
+        <w:rPr>
+          <w:i w:val="0"/>
+          <w:color w:val="auto"/>
+        </w:rPr>
+        <w:t>Lehetővé tegye és megvalósítsa az egyes vonalak kirajzolását</w:t>
+      </w:r>
+    </w:p>
+    <w:p>
+      <w:pPr>
+        <w:pStyle w:val="Cmsor4"/>
+        <w:numPr>
+          <w:ilvl w:val="3"/>
+          <w:numId w:val="2"/>
+        </w:numPr>
+        <w:jc w:val="both"/>
+        <w:rPr>
+          <w:sz w:val="24"/>
+          <w:szCs w:val="24"/>
+        </w:rPr>
+      </w:pPr>
+      <w:r>
+        <w:rPr>
+          <w:sz w:val="24"/>
+          <w:szCs w:val="24"/>
+        </w:rPr>
+        <w:t>Ősosztályok</w:t>
+      </w:r>
+    </w:p>
+    <w:p>
+      <w:pPr>
+        <w:pStyle w:val="magyarazat"/>
+        <w:jc w:val="both"/>
+        <w:rPr>
+          <w:i w:val="0"/>
+          <w:color w:val="auto"/>
+        </w:rPr>
+      </w:pPr>
+      <w:r>
+        <w:rPr>
+          <w:i w:val="0"/>
+          <w:color w:val="auto"/>
+        </w:rPr>
+        <w:t>Nincs</w:t>
+      </w:r>
+      <w:r>
+        <w:rPr>
+          <w:i w:val="0"/>
+          <w:color w:val="auto"/>
+        </w:rPr>
+        <w:t>enek</w:t>
+      </w:r>
+    </w:p>
+    <w:p>
+      <w:pPr>
+        <w:pStyle w:val="Cmsor4"/>
+        <w:numPr>
+          <w:ilvl w:val="3"/>
+          <w:numId w:val="2"/>
+        </w:numPr>
+        <w:jc w:val="both"/>
+        <w:rPr>
+          <w:sz w:val="24"/>
+          <w:szCs w:val="24"/>
+        </w:rPr>
+      </w:pPr>
+      <w:r>
+        <w:rPr>
+          <w:sz w:val="24"/>
+          <w:szCs w:val="24"/>
+        </w:rPr>
+        <w:t>Interfészek</w:t>
+      </w:r>
+    </w:p>
+    <w:p>
+      <w:pPr>
+        <w:pStyle w:val="magyarazat"/>
+        <w:jc w:val="both"/>
+        <w:rPr>
+          <w:i w:val="0"/>
+          <w:color w:val="auto"/>
+        </w:rPr>
+      </w:pPr>
+      <w:r>
+        <w:rPr>
+          <w:i w:val="0"/>
+          <w:color w:val="auto"/>
+        </w:rPr>
+        <w:t>Nincs</w:t>
+      </w:r>
+      <w:r>
+        <w:rPr>
+          <w:i w:val="0"/>
+          <w:color w:val="auto"/>
+        </w:rPr>
+        <w:t>enek</w:t>
+      </w:r>
+    </w:p>
+    <w:p>
+      <w:pPr>
+        <w:pStyle w:val="Cmsor4"/>
+        <w:numPr>
+          <w:ilvl w:val="3"/>
+          <w:numId w:val="2"/>
+        </w:numPr>
+        <w:jc w:val="both"/>
+        <w:rPr>
+          <w:sz w:val="24"/>
+          <w:szCs w:val="24"/>
+        </w:rPr>
+      </w:pPr>
       <w:r>
         <w:rPr>
           <w:sz w:val="24"/>
@@ -1086,46 +1217,16 @@
         <w:rPr>
           <w:b/>
         </w:rPr>
-        <w:t>+ List&lt;</w:t>
-      </w:r>
-      <w:r>
-        <w:rPr>
-          <w:b/>
-        </w:rPr>
-        <w:t>List</w:t>
-      </w:r>
-      <w:r>
-        <w:rPr>
-          <w:b/>
-        </w:rPr>
-        <w:t xml:space="preserve">&gt; </w:t>
-      </w:r>
-      <w:r>
-        <w:rPr>
-          <w:b/>
-        </w:rPr>
-        <w:t>torottvonal</w:t>
-      </w:r>
-      <w:r>
-        <w:rPr>
-          <w:b/>
-        </w:rPr>
-        <w:t>ak</w:t>
-      </w:r>
-      <w:r>
-        <w:rPr>
-          <w:b/>
-        </w:rPr>
-        <w:t xml:space="preserve">: </w:t>
-      </w:r>
-      <w:r>
-        <w:t xml:space="preserve">a töröttvonal </w:t>
-      </w:r>
-      <w:r>
-        <w:t xml:space="preserve">a wire graikus reprezentációja, a tömbben a töröttvonal </w:t>
-      </w:r>
-      <w:r>
-        <w:t>szakaszainak végpontjainak</w:t>
+        <w:t>-</w:t>
+      </w:r>
+      <w:r>
+        <w:rPr>
+          <w:b/>
+        </w:rPr>
+        <w:t xml:space="preserve"> List&lt;List&gt; torottvonalak: </w:t>
+      </w:r>
+      <w:r>
+        <w:t>a töröttvonal a wire graikus reprezentációja, a tömbben a töröttvonal szakaszainak végpontjainak</w:t>
       </w:r>
       <w:r>
         <w:rPr>
@@ -1134,10 +1235,7 @@
         <w:t xml:space="preserve"> </w:t>
       </w:r>
       <w:r>
-        <w:t xml:space="preserve">x,y koordinátáit tárolja. </w:t>
-      </w:r>
-      <w:r>
-        <w:t>Mivel egy wire-nek több outputja lehet, több töröttvonalat kell tárolnunk.</w:t>
+        <w:t>x,y koordinátáit tárolja. Mivel egy wire-nek több outputja lehet, több töröttvonalat kell tárolnunk.</w:t>
       </w:r>
     </w:p>
     <w:p>
@@ -1158,13 +1256,7 @@
           <w:sz w:val="24"/>
           <w:szCs w:val="24"/>
         </w:rPr>
-        <w:t xml:space="preserve">Új </w:t>
-      </w:r>
-      <w:r>
-        <w:rPr>
-          <w:sz w:val="24"/>
-          <w:szCs w:val="24"/>
-        </w:rPr>
+        <w:lastRenderedPageBreak/>
         <w:t>Metódusok</w:t>
       </w:r>
     </w:p>
@@ -1181,50 +1273,32 @@
         <w:rPr>
           <w:b/>
         </w:rPr>
-        <w:t>+ Draw</w:t>
-      </w:r>
-      <w:r>
-        <w:rPr>
-          <w:b/>
-        </w:rPr>
-        <w:t>()</w:t>
-      </w:r>
-      <w:r>
-        <w:rPr>
-          <w:b/>
-        </w:rPr>
-        <w:t xml:space="preserve">: </w:t>
-      </w:r>
-      <w:r>
-        <w:t xml:space="preserve">A wire értékének </w:t>
-      </w:r>
-      <w:r>
-        <w:t>megfelelően szürk</w:t>
-      </w:r>
-      <w:r>
-        <w:t>e</w:t>
-      </w:r>
-      <w:r>
-        <w:t xml:space="preserve"> vagy feket</w:t>
-      </w:r>
-      <w:r>
-        <w:t>e színűen kirajzolja a töröttvonalakat a bemenetétől a kimenetéig.</w:t>
-      </w:r>
-    </w:p>
-    <w:p>
-      <w:pPr>
-        <w:spacing w:after="0" w:line="240" w:lineRule="auto"/>
-        <w:jc w:val="both"/>
-        <w:rPr>
-          <w:b/>
-        </w:rPr>
-      </w:pPr>
-    </w:p>
-    <w:p>
-      <w:pPr>
-        <w:spacing w:after="0" w:line="240" w:lineRule="auto"/>
-        <w:jc w:val="both"/>
-      </w:pPr>
+        <w:t>+ Draw(</w:t>
+      </w:r>
+      <w:r>
+        <w:rPr>
+          <w:b/>
+        </w:rPr>
+        <w:t>int value</w:t>
+      </w:r>
+      <w:r>
+        <w:rPr>
+          <w:b/>
+        </w:rPr>
+        <w:t xml:space="preserve">): </w:t>
+      </w:r>
+      <w:r>
+        <w:t xml:space="preserve">A </w:t>
+      </w:r>
+      <w:r>
+        <w:t>paraméter</w:t>
+      </w:r>
+      <w:r>
+        <w:t xml:space="preserve"> </w:t>
+      </w:r>
+      <w:r>
+        <w:t xml:space="preserve"> értékének megfelelően szürke vagy fekete színűen kirajzolja a töröttvonalakat a bemenetétől a kimenetéig</w:t>
+      </w:r>
     </w:p>
     <w:p>
       <w:pPr>
@@ -1232,7 +1306,7 @@
         <w:jc w:val="both"/>
       </w:pPr>
       <w:r>
-        <w:t>DigitalObject</w:t>
+        <w:t>Wire</w:t>
       </w:r>
     </w:p>
     <w:p>
@@ -1276,25 +1350,193 @@
         <w:rPr>
           <w:b/>
         </w:rPr>
-        <w:t>+</w:t>
-      </w:r>
-      <w:r>
-        <w:rPr>
-          <w:b/>
-        </w:rPr>
-        <w:t xml:space="preserve"> int x,y</w:t>
-      </w:r>
-      <w:r>
-        <w:t xml:space="preserve"> </w:t>
-      </w:r>
-      <w:r>
-        <w:t xml:space="preserve">: az objektum </w:t>
-      </w:r>
-      <w:r>
-        <w:t xml:space="preserve">canvason elfoglalt </w:t>
-      </w:r>
-      <w:r>
-        <w:t>helyének koordinátái</w:t>
+        <w:t>+WireView view:</w:t>
+      </w:r>
+      <w:r>
+        <w:t xml:space="preserve"> fs</w:t>
+      </w:r>
+    </w:p>
+    <w:p>
+      <w:pPr>
+        <w:spacing w:after="0" w:line="240" w:lineRule="auto"/>
+        <w:jc w:val="both"/>
+        <w:rPr>
+          <w:b/>
+        </w:rPr>
+      </w:pPr>
+    </w:p>
+    <w:p>
+      <w:pPr>
+        <w:spacing w:after="0" w:line="240" w:lineRule="auto"/>
+        <w:jc w:val="both"/>
+        <w:rPr>
+          <w:b/>
+        </w:rPr>
+      </w:pPr>
+    </w:p>
+    <w:p>
+      <w:pPr>
+        <w:pStyle w:val="Cmsor3"/>
+        <w:jc w:val="both"/>
+      </w:pPr>
+      <w:r>
+        <w:t>DigitalObjectView</w:t>
+      </w:r>
+    </w:p>
+    <w:p>
+      <w:pPr>
+        <w:pStyle w:val="Cmsor4"/>
+        <w:numPr>
+          <w:ilvl w:val="3"/>
+          <w:numId w:val="2"/>
+        </w:numPr>
+        <w:jc w:val="both"/>
+        <w:rPr>
+          <w:sz w:val="24"/>
+          <w:szCs w:val="24"/>
+        </w:rPr>
+      </w:pPr>
+      <w:r>
+        <w:rPr>
+          <w:sz w:val="24"/>
+          <w:szCs w:val="24"/>
+        </w:rPr>
+        <w:t>Felelősség</w:t>
+      </w:r>
+    </w:p>
+    <w:p>
+      <w:pPr>
+        <w:pStyle w:val="magyarazat"/>
+        <w:jc w:val="both"/>
+        <w:rPr>
+          <w:i w:val="0"/>
+          <w:color w:val="auto"/>
+        </w:rPr>
+      </w:pPr>
+      <w:r>
+        <w:rPr>
+          <w:i w:val="0"/>
+          <w:color w:val="auto"/>
+        </w:rPr>
+        <w:t xml:space="preserve">Feladata hogy </w:t>
+      </w:r>
+      <w:r>
+        <w:rPr>
+          <w:i w:val="0"/>
+          <w:color w:val="auto"/>
+        </w:rPr>
+        <w:t>az egyes DigitalObjectekhez nyilvántartsa a megjelenítéshez szükséges adatokat, valamint kérésre kirajzolja az objektumot.</w:t>
+      </w:r>
+    </w:p>
+    <w:p>
+      <w:pPr>
+        <w:pStyle w:val="Cmsor4"/>
+        <w:numPr>
+          <w:ilvl w:val="3"/>
+          <w:numId w:val="2"/>
+        </w:numPr>
+        <w:jc w:val="both"/>
+        <w:rPr>
+          <w:sz w:val="24"/>
+          <w:szCs w:val="24"/>
+        </w:rPr>
+      </w:pPr>
+      <w:r>
+        <w:rPr>
+          <w:sz w:val="24"/>
+          <w:szCs w:val="24"/>
+        </w:rPr>
+        <w:t>Ősosztályok</w:t>
+      </w:r>
+    </w:p>
+    <w:p>
+      <w:pPr>
+        <w:pStyle w:val="magyarazat"/>
+        <w:jc w:val="both"/>
+        <w:rPr>
+          <w:i w:val="0"/>
+          <w:color w:val="auto"/>
+        </w:rPr>
+      </w:pPr>
+      <w:r>
+        <w:rPr>
+          <w:i w:val="0"/>
+          <w:color w:val="auto"/>
+        </w:rPr>
+        <w:t>Nincs</w:t>
+      </w:r>
+      <w:r>
+        <w:rPr>
+          <w:i w:val="0"/>
+          <w:color w:val="auto"/>
+        </w:rPr>
+        <w:t>enek</w:t>
+      </w:r>
+    </w:p>
+    <w:p>
+      <w:pPr>
+        <w:pStyle w:val="Cmsor4"/>
+        <w:numPr>
+          <w:ilvl w:val="3"/>
+          <w:numId w:val="2"/>
+        </w:numPr>
+        <w:jc w:val="both"/>
+        <w:rPr>
+          <w:sz w:val="24"/>
+          <w:szCs w:val="24"/>
+        </w:rPr>
+      </w:pPr>
+      <w:r>
+        <w:rPr>
+          <w:sz w:val="24"/>
+          <w:szCs w:val="24"/>
+        </w:rPr>
+        <w:t>Interfészek</w:t>
+      </w:r>
+    </w:p>
+    <w:p>
+      <w:pPr>
+        <w:pStyle w:val="magyarazat"/>
+        <w:jc w:val="both"/>
+        <w:rPr>
+          <w:i w:val="0"/>
+          <w:color w:val="auto"/>
+        </w:rPr>
+      </w:pPr>
+      <w:r>
+        <w:rPr>
+          <w:i w:val="0"/>
+          <w:color w:val="auto"/>
+        </w:rPr>
+        <w:t>Nincs</w:t>
+      </w:r>
+      <w:r>
+        <w:rPr>
+          <w:i w:val="0"/>
+          <w:color w:val="auto"/>
+        </w:rPr>
+        <w:t>enek</w:t>
+      </w:r>
+    </w:p>
+    <w:p>
+      <w:pPr>
+        <w:pStyle w:val="Cmsor4"/>
+        <w:numPr>
+          <w:ilvl w:val="3"/>
+          <w:numId w:val="2"/>
+        </w:numPr>
+        <w:jc w:val="both"/>
+        <w:rPr>
+          <w:sz w:val="24"/>
+          <w:szCs w:val="24"/>
+        </w:rPr>
+      </w:pPr>
+      <w:r>
+        <w:rPr>
+          <w:sz w:val="24"/>
+          <w:szCs w:val="24"/>
+        </w:rPr>
+        <w:t>Attribútumok</w:t>
       </w:r>
     </w:p>
     <w:p>
@@ -1310,14 +1552,38 @@
         <w:rPr>
           <w:b/>
         </w:rPr>
-        <w:t>+ image texture</w:t>
-      </w:r>
-      <w:r>
-        <w:t>:</w:t>
-      </w:r>
-      <w:r>
-        <w:t xml:space="preserve"> az objektumot reprezentáló textúra.</w:t>
-      </w:r>
+        <w:t xml:space="preserve">- int x,y: </w:t>
+      </w:r>
+      <w:r>
+        <w:t>Az elem koordinátái</w:t>
+      </w:r>
+    </w:p>
+    <w:p>
+      <w:pPr>
+        <w:numPr>
+          <w:ilvl w:val="0"/>
+          <w:numId w:val="3"/>
+        </w:numPr>
+        <w:spacing w:after="0" w:line="240" w:lineRule="auto"/>
+        <w:jc w:val="both"/>
+      </w:pPr>
+      <w:r>
+        <w:rPr>
+          <w:b/>
+        </w:rPr>
+        <w:t xml:space="preserve">- </w:t>
+      </w:r>
+      <w:r>
+        <w:rPr>
+          <w:b/>
+        </w:rPr>
+        <w:t xml:space="preserve">Image textura: </w:t>
+      </w:r>
+      <w:r>
+        <w:t>Az elemet beazonosító kép, mely a kirajzoláshoz kell.</w:t>
+      </w:r>
+      <w:bookmarkStart w:id="0" w:name="_GoBack"/>
+      <w:bookmarkEnd w:id="0"/>
     </w:p>
     <w:p>
       <w:pPr>
@@ -1337,13 +1603,6 @@
           <w:sz w:val="24"/>
           <w:szCs w:val="24"/>
         </w:rPr>
-        <w:t xml:space="preserve">Új </w:t>
-      </w:r>
-      <w:r>
-        <w:rPr>
-          <w:sz w:val="24"/>
-          <w:szCs w:val="24"/>
-        </w:rPr>
         <w:t>Metódusok</w:t>
       </w:r>
     </w:p>
@@ -1355,36 +1614,30 @@
         </w:numPr>
         <w:spacing w:after="0" w:line="240" w:lineRule="auto"/>
         <w:jc w:val="both"/>
-      </w:pPr>
-      <w:r>
-        <w:rPr>
-          <w:b/>
-        </w:rPr>
-        <w:t xml:space="preserve">+ </w:t>
-      </w:r>
-      <w:r>
-        <w:rPr>
-          <w:b/>
-        </w:rPr>
-        <w:t xml:space="preserve">void </w:t>
-      </w:r>
-      <w:r>
-        <w:rPr>
-          <w:b/>
-        </w:rPr>
-        <w:t>Draw()</w:t>
-      </w:r>
-      <w:r>
-        <w:rPr>
-          <w:b/>
-        </w:rPr>
-        <w:t xml:space="preserve">: </w:t>
-      </w:r>
-      <w:r>
-        <w:t>Kir</w:t>
-      </w:r>
-      <w:r>
-        <w:t>ajzolja a canvason az x,y koordináták helyére a  textúrát.</w:t>
+        <w:rPr>
+          <w:b/>
+        </w:rPr>
+      </w:pPr>
+      <w:r>
+        <w:rPr>
+          <w:b/>
+        </w:rPr>
+        <w:t>+</w:t>
+      </w:r>
+      <w:r>
+        <w:rPr>
+          <w:b/>
+        </w:rPr>
+        <w:t xml:space="preserve"> void </w:t>
+      </w:r>
+      <w:r>
+        <w:rPr>
+          <w:b/>
+        </w:rPr>
+        <w:t xml:space="preserve">Draw(): </w:t>
+      </w:r>
+      <w:r>
+        <w:t>edf</w:t>
       </w:r>
     </w:p>
     <w:p>
@@ -1392,6 +1645,83 @@
         <w:spacing w:after="0" w:line="240" w:lineRule="auto"/>
         <w:jc w:val="both"/>
       </w:pPr>
+    </w:p>
+    <w:p>
+      <w:pPr>
+        <w:pStyle w:val="Cmsor3"/>
+        <w:jc w:val="both"/>
+      </w:pPr>
+      <w:r>
+        <w:t>DigitalObject</w:t>
+      </w:r>
+    </w:p>
+    <w:p>
+      <w:pPr>
+        <w:pStyle w:val="Cmsor4"/>
+        <w:numPr>
+          <w:ilvl w:val="3"/>
+          <w:numId w:val="2"/>
+        </w:numPr>
+        <w:jc w:val="both"/>
+        <w:rPr>
+          <w:sz w:val="24"/>
+          <w:szCs w:val="24"/>
+        </w:rPr>
+      </w:pPr>
+      <w:r>
+        <w:rPr>
+          <w:sz w:val="24"/>
+          <w:szCs w:val="24"/>
+        </w:rPr>
+        <w:t xml:space="preserve">Új </w:t>
+      </w:r>
+      <w:r>
+        <w:rPr>
+          <w:sz w:val="24"/>
+          <w:szCs w:val="24"/>
+        </w:rPr>
+        <w:t>Attribútumok</w:t>
+      </w:r>
+    </w:p>
+    <w:p>
+      <w:pPr>
+        <w:numPr>
+          <w:ilvl w:val="0"/>
+          <w:numId w:val="3"/>
+        </w:numPr>
+        <w:spacing w:after="0" w:line="240" w:lineRule="auto"/>
+        <w:jc w:val="both"/>
+      </w:pPr>
+      <w:r>
+        <w:rPr>
+          <w:b/>
+        </w:rPr>
+        <w:t>+</w:t>
+      </w:r>
+      <w:r>
+        <w:rPr>
+          <w:b/>
+        </w:rPr>
+        <w:t xml:space="preserve"> </w:t>
+      </w:r>
+      <w:r>
+        <w:rPr>
+          <w:b/>
+        </w:rPr>
+        <w:t>DigitalObjectView view</w:t>
+      </w:r>
+      <w:r>
+        <w:t xml:space="preserve"> </w:t>
+      </w:r>
+      <w:r>
+        <w:t xml:space="preserve">: visszaadja az elem </w:t>
+      </w:r>
+      <w:r>
+        <w:t>megjelenítéshez</w:t>
+      </w:r>
+      <w:r>
+        <w:t xml:space="preserve"> szükséges információkat tartalmazó objektumot.</w:t>
+      </w:r>
     </w:p>
     <w:p>
       <w:pPr>
@@ -1851,6 +2181,9 @@
   </w:num>
   <w:num w:numId="3">
     <w:abstractNumId w:val="1"/>
+  </w:num>
+  <w:num w:numId="4">
+    <w:abstractNumId w:val="2"/>
   </w:num>
 </w:numbering>
 </file>

</xml_diff>